<commit_message>
made minor changes to doc
</commit_message>
<xml_diff>
--- a/ETL-Project Final.docx
+++ b/ETL-Project Final.docx
@@ -71,16 +71,8 @@
         <w:rPr>
           <w:rFonts w:ascii="Arial" w:hAnsi="Arial" w:cs="Arial"/>
         </w:rPr>
-        <w:t xml:space="preserve">Lucy </w:t>
-      </w:r>
-      <w:proofErr w:type="spellStart"/>
-      <w:r>
-        <w:rPr>
-          <w:rFonts w:ascii="Arial" w:hAnsi="Arial" w:cs="Arial"/>
-        </w:rPr>
-        <w:t>Hohler</w:t>
-      </w:r>
-      <w:proofErr w:type="spellEnd"/>
+        <w:t>Lucy Hohler</w:t>
+      </w:r>
     </w:p>
     <w:p>
       <w:pPr>
@@ -223,7 +215,19 @@
         <w:rPr>
           <w:rFonts w:ascii="Arial" w:hAnsi="Arial" w:cs="Arial"/>
         </w:rPr>
-        <w:t>This dataset contains youth unemployment rates (modeled ILO estimate) Latest data available from 2010 to 2014</w:t>
+        <w:t>This dataset contains youth unemployment rates (modeled ILO estimate)</w:t>
+      </w:r>
+      <w:r>
+        <w:rPr>
+          <w:rFonts w:ascii="Arial" w:hAnsi="Arial" w:cs="Arial"/>
+        </w:rPr>
+        <w:t>.</w:t>
+      </w:r>
+      <w:r>
+        <w:rPr>
+          <w:rFonts w:ascii="Arial" w:hAnsi="Arial" w:cs="Arial"/>
+        </w:rPr>
+        <w:t xml:space="preserve"> Latest data available from 2010 to 2014</w:t>
       </w:r>
     </w:p>
     <w:p>
@@ -516,13 +520,7 @@
         <w:rPr>
           <w:rFonts w:ascii="Arial" w:hAnsi="Arial" w:cs="Arial"/>
         </w:rPr>
-        <w:t xml:space="preserve">Dataset 1: </w:t>
-      </w:r>
-      <w:r>
-        <w:rPr>
-          <w:rFonts w:ascii="Arial" w:hAnsi="Arial" w:cs="Arial"/>
-        </w:rPr>
-        <w:t>W</w:t>
+        <w:t>Dataset 1: W</w:t>
       </w:r>
       <w:r>
         <w:rPr>
@@ -586,13 +584,7 @@
         <w:rPr>
           <w:rFonts w:ascii="Arial" w:hAnsi="Arial" w:cs="Arial"/>
         </w:rPr>
-        <w:t xml:space="preserve">Dataset 2: </w:t>
-      </w:r>
-      <w:r>
-        <w:rPr>
-          <w:rFonts w:ascii="Arial" w:hAnsi="Arial" w:cs="Arial"/>
-        </w:rPr>
-        <w:t>P</w:t>
+        <w:t>Dataset 2: P</w:t>
       </w:r>
       <w:r>
         <w:rPr>
@@ -1106,342 +1098,360 @@
         <w:rPr>
           <w:rFonts w:ascii="Arial" w:hAnsi="Arial" w:cs="Arial"/>
         </w:rPr>
-        <w:t xml:space="preserve"> the final database, tables/collections</w:t>
+        <w:t xml:space="preserve"> the final database, tables/collections.</w:t>
+      </w:r>
+    </w:p>
+    <w:p>
+      <w:pPr>
+        <w:rPr>
+          <w:rFonts w:ascii="Arial" w:hAnsi="Arial" w:cs="Arial"/>
+        </w:rPr>
+      </w:pPr>
+    </w:p>
+    <w:p>
+      <w:pPr>
+        <w:rPr>
+          <w:rFonts w:ascii="Arial" w:hAnsi="Arial" w:cs="Arial"/>
+        </w:rPr>
+      </w:pPr>
+      <w:r>
+        <w:rPr>
+          <w:rFonts w:ascii="Arial" w:hAnsi="Arial" w:cs="Arial"/>
+        </w:rPr>
+        <w:t>We created one relational Database in</w:t>
+      </w:r>
+      <w:r>
+        <w:rPr>
+          <w:rFonts w:ascii="Arial" w:hAnsi="Arial" w:cs="Arial"/>
+        </w:rPr>
+        <w:t xml:space="preserve"> MySQL</w:t>
+      </w:r>
+      <w:r>
+        <w:rPr>
+          <w:rFonts w:ascii="Arial" w:hAnsi="Arial" w:cs="Arial"/>
+        </w:rPr>
+        <w:t xml:space="preserve">, called </w:t>
+      </w:r>
+      <w:proofErr w:type="spellStart"/>
+      <w:r>
+        <w:rPr>
+          <w:rFonts w:ascii="Arial" w:hAnsi="Arial" w:cs="Arial"/>
+        </w:rPr>
+        <w:t>world_rate_db</w:t>
+      </w:r>
+      <w:proofErr w:type="spellEnd"/>
+      <w:r>
+        <w:rPr>
+          <w:rFonts w:ascii="Arial" w:hAnsi="Arial" w:cs="Arial"/>
+        </w:rPr>
+        <w:t>,</w:t>
+      </w:r>
+      <w:r>
+        <w:rPr>
+          <w:rFonts w:ascii="Arial" w:hAnsi="Arial" w:cs="Arial"/>
+        </w:rPr>
+        <w:t xml:space="preserve"> with two tables: </w:t>
+      </w:r>
+      <w:proofErr w:type="spellStart"/>
+      <w:r>
+        <w:rPr>
+          <w:rFonts w:ascii="Arial" w:hAnsi="Arial" w:cs="Arial"/>
+        </w:rPr>
+        <w:t>unemployment</w:t>
+      </w:r>
+      <w:r>
+        <w:rPr>
+          <w:rFonts w:ascii="Arial" w:hAnsi="Arial" w:cs="Arial"/>
+        </w:rPr>
+        <w:t>_</w:t>
+      </w:r>
+      <w:r>
+        <w:rPr>
+          <w:rFonts w:ascii="Arial" w:hAnsi="Arial" w:cs="Arial"/>
+        </w:rPr>
+        <w:t>rates</w:t>
+      </w:r>
+      <w:proofErr w:type="spellEnd"/>
+      <w:r>
+        <w:rPr>
+          <w:rFonts w:ascii="Arial" w:hAnsi="Arial" w:cs="Arial"/>
+        </w:rPr>
+        <w:t>, countries</w:t>
+      </w:r>
+      <w:r>
+        <w:rPr>
+          <w:rFonts w:ascii="Arial" w:hAnsi="Arial" w:cs="Arial"/>
+        </w:rPr>
+        <w:t>.</w:t>
+      </w:r>
+    </w:p>
+    <w:p>
+      <w:pPr>
+        <w:rPr>
+          <w:rFonts w:ascii="Arial" w:hAnsi="Arial" w:cs="Arial"/>
+        </w:rPr>
+      </w:pPr>
+    </w:p>
+    <w:p>
+      <w:pPr>
+        <w:rPr>
+          <w:rFonts w:ascii="Arial" w:hAnsi="Arial" w:cs="Arial"/>
+        </w:rPr>
+      </w:pPr>
+      <w:r>
+        <w:rPr>
+          <w:rFonts w:ascii="Arial" w:hAnsi="Arial" w:cs="Arial"/>
+        </w:rPr>
+        <w:t xml:space="preserve">While creating the countries table we used the </w:t>
+      </w:r>
+      <w:proofErr w:type="spellStart"/>
+      <w:r>
+        <w:rPr>
+          <w:rFonts w:ascii="Arial" w:hAnsi="Arial" w:cs="Arial"/>
+        </w:rPr>
+        <w:t>country_code</w:t>
+      </w:r>
+      <w:proofErr w:type="spellEnd"/>
+      <w:r>
+        <w:rPr>
+          <w:rFonts w:ascii="Arial" w:hAnsi="Arial" w:cs="Arial"/>
+        </w:rPr>
+        <w:t xml:space="preserve"> as the Primary id. For the unemployment table we created a primary key column called ID which also contained a NOT NULL</w:t>
+      </w:r>
+    </w:p>
+    <w:p>
+      <w:pPr>
+        <w:rPr>
+          <w:rFonts w:ascii="Arial" w:hAnsi="Arial" w:cs="Arial"/>
+        </w:rPr>
+      </w:pPr>
+    </w:p>
+    <w:p>
+      <w:pPr>
+        <w:rPr>
+          <w:rFonts w:ascii="Arial" w:hAnsi="Arial" w:cs="Arial"/>
+        </w:rPr>
+      </w:pPr>
+      <w:r>
+        <w:rPr>
+          <w:rFonts w:ascii="Arial" w:hAnsi="Arial" w:cs="Arial"/>
+        </w:rPr>
+        <w:t xml:space="preserve">We connected to the database in </w:t>
+      </w:r>
+      <w:proofErr w:type="spellStart"/>
+      <w:r>
+        <w:rPr>
+          <w:rFonts w:ascii="Arial" w:hAnsi="Arial" w:cs="Arial"/>
+        </w:rPr>
+        <w:t>Jupyter</w:t>
+      </w:r>
+      <w:proofErr w:type="spellEnd"/>
+      <w:r>
+        <w:rPr>
+          <w:rFonts w:ascii="Arial" w:hAnsi="Arial" w:cs="Arial"/>
+        </w:rPr>
+        <w:t xml:space="preserve"> Notebook by </w:t>
+      </w:r>
+      <w:r>
+        <w:rPr>
+          <w:rFonts w:ascii="Arial" w:hAnsi="Arial" w:cs="Arial"/>
+        </w:rPr>
+        <w:t xml:space="preserve">using </w:t>
+      </w:r>
+      <w:proofErr w:type="spellStart"/>
+      <w:r>
+        <w:rPr>
+          <w:rFonts w:ascii="Arial" w:hAnsi="Arial" w:cs="Arial"/>
+        </w:rPr>
+        <w:t>create_engine</w:t>
+      </w:r>
+      <w:proofErr w:type="spellEnd"/>
+      <w:r>
+        <w:rPr>
+          <w:rFonts w:ascii="Arial" w:hAnsi="Arial" w:cs="Arial"/>
+        </w:rPr>
+        <w:t xml:space="preserve"> from the </w:t>
+      </w:r>
+      <w:proofErr w:type="spellStart"/>
+      <w:r>
+        <w:rPr>
+          <w:rFonts w:ascii="Arial" w:hAnsi="Arial" w:cs="Arial"/>
+        </w:rPr>
+        <w:t>sqlalchemy</w:t>
+      </w:r>
+      <w:proofErr w:type="spellEnd"/>
+      <w:r>
+        <w:rPr>
+          <w:rFonts w:ascii="Arial" w:hAnsi="Arial" w:cs="Arial"/>
+        </w:rPr>
+        <w:t xml:space="preserve"> dependency</w:t>
+      </w:r>
+      <w:r>
+        <w:rPr>
+          <w:rFonts w:ascii="Arial" w:hAnsi="Arial" w:cs="Arial"/>
+        </w:rPr>
+        <w:t>.</w:t>
+      </w:r>
+    </w:p>
+    <w:p>
+      <w:pPr>
+        <w:rPr>
+          <w:rFonts w:ascii="Arial" w:hAnsi="Arial" w:cs="Arial"/>
+        </w:rPr>
+      </w:pPr>
+    </w:p>
+    <w:p>
+      <w:pPr>
+        <w:rPr>
+          <w:rFonts w:ascii="Arial" w:hAnsi="Arial" w:cs="Arial"/>
+        </w:rPr>
+      </w:pPr>
+      <w:r>
+        <w:rPr>
+          <w:rFonts w:ascii="Arial" w:hAnsi="Arial" w:cs="Arial"/>
+        </w:rPr>
+        <w:t xml:space="preserve">After checking to see which tables where in the database, we loaded the </w:t>
+      </w:r>
+      <w:proofErr w:type="spellStart"/>
+      <w:r>
+        <w:rPr>
+          <w:rFonts w:ascii="Arial" w:hAnsi="Arial" w:cs="Arial"/>
+        </w:rPr>
+        <w:t>DataFrames</w:t>
+      </w:r>
+      <w:proofErr w:type="spellEnd"/>
+      <w:r>
+        <w:rPr>
+          <w:rFonts w:ascii="Arial" w:hAnsi="Arial" w:cs="Arial"/>
+        </w:rPr>
+        <w:t xml:space="preserve"> into the tables using the </w:t>
+      </w:r>
+      <w:r>
+        <w:rPr>
+          <w:rFonts w:ascii="Arial" w:hAnsi="Arial" w:cs="Arial"/>
+        </w:rPr>
+        <w:t>‘</w:t>
+      </w:r>
+      <w:r>
+        <w:rPr>
+          <w:rFonts w:ascii="Arial" w:hAnsi="Arial" w:cs="Arial"/>
+        </w:rPr>
+        <w:t>.</w:t>
+      </w:r>
+      <w:proofErr w:type="spellStart"/>
+      <w:r>
+        <w:rPr>
+          <w:rFonts w:ascii="Arial" w:hAnsi="Arial" w:cs="Arial"/>
+        </w:rPr>
+        <w:t>to_sql</w:t>
+      </w:r>
+      <w:proofErr w:type="spellEnd"/>
+      <w:r>
+        <w:rPr>
+          <w:rFonts w:ascii="Arial" w:hAnsi="Arial" w:cs="Arial"/>
+        </w:rPr>
+        <w:t>’</w:t>
+      </w:r>
+      <w:r>
+        <w:rPr>
+          <w:rFonts w:ascii="Arial" w:hAnsi="Arial" w:cs="Arial"/>
+        </w:rPr>
+        <w:t xml:space="preserve"> function.</w:t>
+      </w:r>
+    </w:p>
+    <w:p>
+      <w:pPr>
+        <w:rPr>
+          <w:rFonts w:ascii="Arial" w:hAnsi="Arial" w:cs="Arial"/>
+        </w:rPr>
+      </w:pPr>
+    </w:p>
+    <w:p>
+      <w:pPr>
+        <w:rPr>
+          <w:rFonts w:ascii="Arial" w:hAnsi="Arial" w:cs="Arial"/>
+        </w:rPr>
+      </w:pPr>
+      <w:r>
+        <w:rPr>
+          <w:rFonts w:ascii="Arial" w:hAnsi="Arial" w:cs="Arial"/>
+        </w:rPr>
+        <w:t xml:space="preserve">Next, we queried the </w:t>
+      </w:r>
+      <w:r>
+        <w:rPr>
+          <w:rFonts w:ascii="Arial" w:hAnsi="Arial" w:cs="Arial"/>
+        </w:rPr>
+        <w:t xml:space="preserve">data from both tables using the SQL </w:t>
+      </w:r>
+      <w:proofErr w:type="gramStart"/>
+      <w:r>
+        <w:rPr>
+          <w:rFonts w:ascii="Arial" w:hAnsi="Arial" w:cs="Arial"/>
+        </w:rPr>
+        <w:t>‘.</w:t>
+      </w:r>
+      <w:proofErr w:type="spellStart"/>
+      <w:r>
+        <w:rPr>
+          <w:rFonts w:ascii="Arial" w:hAnsi="Arial" w:cs="Arial"/>
+        </w:rPr>
+        <w:t>read</w:t>
+      </w:r>
+      <w:proofErr w:type="gramEnd"/>
+      <w:r>
+        <w:rPr>
+          <w:rFonts w:ascii="Arial" w:hAnsi="Arial" w:cs="Arial"/>
+        </w:rPr>
+        <w:t>_sql_quer</w:t>
+      </w:r>
+      <w:r>
+        <w:rPr>
+          <w:rFonts w:ascii="Arial" w:hAnsi="Arial" w:cs="Arial"/>
+        </w:rPr>
+        <w:t>y</w:t>
+      </w:r>
+      <w:proofErr w:type="spellEnd"/>
+      <w:r>
+        <w:rPr>
+          <w:rFonts w:ascii="Arial" w:hAnsi="Arial" w:cs="Arial"/>
+        </w:rPr>
+        <w:t>’</w:t>
+      </w:r>
+      <w:r>
+        <w:rPr>
+          <w:rFonts w:ascii="Arial" w:hAnsi="Arial" w:cs="Arial"/>
+        </w:rPr>
+        <w:t xml:space="preserve"> function. </w:t>
+      </w:r>
+    </w:p>
+    <w:p>
+      <w:pPr>
+        <w:rPr>
+          <w:rFonts w:ascii="Arial" w:hAnsi="Arial" w:cs="Arial"/>
+        </w:rPr>
+      </w:pPr>
+    </w:p>
+    <w:p>
+      <w:pPr>
+        <w:rPr>
+          <w:rFonts w:ascii="Arial" w:hAnsi="Arial" w:cs="Arial"/>
+        </w:rPr>
+      </w:pPr>
+      <w:r>
+        <w:rPr>
+          <w:rFonts w:ascii="Arial" w:hAnsi="Arial" w:cs="Arial"/>
+        </w:rPr>
+        <w:t>We added a DB table constraint</w:t>
+      </w:r>
+      <w:r>
+        <w:rPr>
+          <w:rFonts w:ascii="Arial" w:hAnsi="Arial" w:cs="Arial"/>
+        </w:rPr>
+        <w:t xml:space="preserve"> to not allow duplicate country code and year combination entry. </w:t>
       </w:r>
       <w:bookmarkStart w:id="0" w:name="_GoBack"/>
       <w:bookmarkEnd w:id="0"/>
-      <w:r>
-        <w:rPr>
-          <w:rFonts w:ascii="Arial" w:hAnsi="Arial" w:cs="Arial"/>
-        </w:rPr>
-        <w:t>.</w:t>
-      </w:r>
-    </w:p>
-    <w:p>
-      <w:pPr>
-        <w:rPr>
-          <w:rFonts w:ascii="Arial" w:hAnsi="Arial" w:cs="Arial"/>
-        </w:rPr>
-      </w:pPr>
-    </w:p>
-    <w:p>
-      <w:pPr>
-        <w:rPr>
-          <w:rFonts w:ascii="Arial" w:hAnsi="Arial" w:cs="Arial"/>
-        </w:rPr>
-      </w:pPr>
-      <w:r>
-        <w:rPr>
-          <w:rFonts w:ascii="Arial" w:hAnsi="Arial" w:cs="Arial"/>
-        </w:rPr>
-        <w:t>We created one relational Database in</w:t>
-      </w:r>
-      <w:r>
-        <w:rPr>
-          <w:rFonts w:ascii="Arial" w:hAnsi="Arial" w:cs="Arial"/>
-        </w:rPr>
-        <w:t xml:space="preserve"> MySQL</w:t>
-      </w:r>
-      <w:r>
-        <w:rPr>
-          <w:rFonts w:ascii="Arial" w:hAnsi="Arial" w:cs="Arial"/>
-        </w:rPr>
-        <w:t xml:space="preserve">, called </w:t>
-      </w:r>
-      <w:proofErr w:type="spellStart"/>
-      <w:r>
-        <w:rPr>
-          <w:rFonts w:ascii="Arial" w:hAnsi="Arial" w:cs="Arial"/>
-        </w:rPr>
-        <w:t>world_rate_db</w:t>
-      </w:r>
-      <w:proofErr w:type="spellEnd"/>
-      <w:r>
-        <w:rPr>
-          <w:rFonts w:ascii="Arial" w:hAnsi="Arial" w:cs="Arial"/>
-        </w:rPr>
-        <w:t>,</w:t>
-      </w:r>
-      <w:r>
-        <w:rPr>
-          <w:rFonts w:ascii="Arial" w:hAnsi="Arial" w:cs="Arial"/>
-        </w:rPr>
-        <w:t xml:space="preserve"> with two tables: unemployment, countries</w:t>
-      </w:r>
-    </w:p>
-    <w:p>
-      <w:pPr>
-        <w:rPr>
-          <w:rFonts w:ascii="Arial" w:hAnsi="Arial" w:cs="Arial"/>
-        </w:rPr>
-      </w:pPr>
-    </w:p>
-    <w:p>
-      <w:pPr>
-        <w:rPr>
-          <w:rFonts w:ascii="Arial" w:hAnsi="Arial" w:cs="Arial"/>
-        </w:rPr>
-      </w:pPr>
-      <w:r>
-        <w:rPr>
-          <w:rFonts w:ascii="Arial" w:hAnsi="Arial" w:cs="Arial"/>
-        </w:rPr>
-        <w:t xml:space="preserve">While creating the countries table we used the </w:t>
-      </w:r>
-      <w:proofErr w:type="spellStart"/>
-      <w:r>
-        <w:rPr>
-          <w:rFonts w:ascii="Arial" w:hAnsi="Arial" w:cs="Arial"/>
-        </w:rPr>
-        <w:t>country_code</w:t>
-      </w:r>
-      <w:proofErr w:type="spellEnd"/>
-      <w:r>
-        <w:rPr>
-          <w:rFonts w:ascii="Arial" w:hAnsi="Arial" w:cs="Arial"/>
-        </w:rPr>
-        <w:t xml:space="preserve"> as the Primary id. For the unemployment table we created a primary key column called ID which also contained a NOT NULL</w:t>
-      </w:r>
-    </w:p>
-    <w:p>
-      <w:pPr>
-        <w:rPr>
-          <w:rFonts w:ascii="Arial" w:hAnsi="Arial" w:cs="Arial"/>
-        </w:rPr>
-      </w:pPr>
-    </w:p>
-    <w:p>
-      <w:pPr>
-        <w:rPr>
-          <w:rFonts w:ascii="Arial" w:hAnsi="Arial" w:cs="Arial"/>
-        </w:rPr>
-      </w:pPr>
-      <w:r>
-        <w:rPr>
-          <w:rFonts w:ascii="Arial" w:hAnsi="Arial" w:cs="Arial"/>
-        </w:rPr>
-        <w:t xml:space="preserve">We connected to the database in </w:t>
-      </w:r>
-      <w:proofErr w:type="spellStart"/>
-      <w:r>
-        <w:rPr>
-          <w:rFonts w:ascii="Arial" w:hAnsi="Arial" w:cs="Arial"/>
-        </w:rPr>
-        <w:t>Jupyter</w:t>
-      </w:r>
-      <w:proofErr w:type="spellEnd"/>
-      <w:r>
-        <w:rPr>
-          <w:rFonts w:ascii="Arial" w:hAnsi="Arial" w:cs="Arial"/>
-        </w:rPr>
-        <w:t xml:space="preserve"> Notebook by </w:t>
-      </w:r>
-      <w:r>
-        <w:rPr>
-          <w:rFonts w:ascii="Arial" w:hAnsi="Arial" w:cs="Arial"/>
-        </w:rPr>
-        <w:t xml:space="preserve">using </w:t>
-      </w:r>
-      <w:proofErr w:type="spellStart"/>
-      <w:r>
-        <w:rPr>
-          <w:rFonts w:ascii="Arial" w:hAnsi="Arial" w:cs="Arial"/>
-        </w:rPr>
-        <w:t>create_engine</w:t>
-      </w:r>
-      <w:proofErr w:type="spellEnd"/>
-      <w:r>
-        <w:rPr>
-          <w:rFonts w:ascii="Arial" w:hAnsi="Arial" w:cs="Arial"/>
-        </w:rPr>
-        <w:t xml:space="preserve"> from the </w:t>
-      </w:r>
-      <w:proofErr w:type="spellStart"/>
-      <w:r>
-        <w:rPr>
-          <w:rFonts w:ascii="Arial" w:hAnsi="Arial" w:cs="Arial"/>
-        </w:rPr>
-        <w:t>sqlalchemy</w:t>
-      </w:r>
-      <w:proofErr w:type="spellEnd"/>
-      <w:r>
-        <w:rPr>
-          <w:rFonts w:ascii="Arial" w:hAnsi="Arial" w:cs="Arial"/>
-        </w:rPr>
-        <w:t xml:space="preserve"> dependency</w:t>
-      </w:r>
-      <w:r>
-        <w:rPr>
-          <w:rFonts w:ascii="Arial" w:hAnsi="Arial" w:cs="Arial"/>
-        </w:rPr>
-        <w:t>.</w:t>
-      </w:r>
-    </w:p>
-    <w:p>
-      <w:pPr>
-        <w:rPr>
-          <w:rFonts w:ascii="Arial" w:hAnsi="Arial" w:cs="Arial"/>
-        </w:rPr>
-      </w:pPr>
-    </w:p>
-    <w:p>
-      <w:pPr>
-        <w:rPr>
-          <w:rFonts w:ascii="Arial" w:hAnsi="Arial" w:cs="Arial"/>
-        </w:rPr>
-      </w:pPr>
-      <w:r>
-        <w:rPr>
-          <w:rFonts w:ascii="Arial" w:hAnsi="Arial" w:cs="Arial"/>
-        </w:rPr>
-        <w:t xml:space="preserve">After checking to see which tables where in the database, we loaded the </w:t>
-      </w:r>
-      <w:proofErr w:type="spellStart"/>
-      <w:r>
-        <w:rPr>
-          <w:rFonts w:ascii="Arial" w:hAnsi="Arial" w:cs="Arial"/>
-        </w:rPr>
-        <w:t>DataFrames</w:t>
-      </w:r>
-      <w:proofErr w:type="spellEnd"/>
-      <w:r>
-        <w:rPr>
-          <w:rFonts w:ascii="Arial" w:hAnsi="Arial" w:cs="Arial"/>
-        </w:rPr>
-        <w:t xml:space="preserve"> into the tables using the </w:t>
-      </w:r>
-      <w:r>
-        <w:rPr>
-          <w:rFonts w:ascii="Arial" w:hAnsi="Arial" w:cs="Arial"/>
-        </w:rPr>
-        <w:t>‘</w:t>
-      </w:r>
-      <w:r>
-        <w:rPr>
-          <w:rFonts w:ascii="Arial" w:hAnsi="Arial" w:cs="Arial"/>
-        </w:rPr>
-        <w:t>.</w:t>
-      </w:r>
-      <w:proofErr w:type="spellStart"/>
-      <w:r>
-        <w:rPr>
-          <w:rFonts w:ascii="Arial" w:hAnsi="Arial" w:cs="Arial"/>
-        </w:rPr>
-        <w:t>to_sql</w:t>
-      </w:r>
-      <w:proofErr w:type="spellEnd"/>
-      <w:r>
-        <w:rPr>
-          <w:rFonts w:ascii="Arial" w:hAnsi="Arial" w:cs="Arial"/>
-        </w:rPr>
-        <w:t>’</w:t>
-      </w:r>
-      <w:r>
-        <w:rPr>
-          <w:rFonts w:ascii="Arial" w:hAnsi="Arial" w:cs="Arial"/>
-        </w:rPr>
-        <w:t xml:space="preserve"> function.</w:t>
-      </w:r>
-    </w:p>
-    <w:p>
-      <w:pPr>
-        <w:rPr>
-          <w:rFonts w:ascii="Arial" w:hAnsi="Arial" w:cs="Arial"/>
-        </w:rPr>
-      </w:pPr>
-    </w:p>
-    <w:p>
-      <w:pPr>
-        <w:rPr>
-          <w:rFonts w:ascii="Arial" w:hAnsi="Arial" w:cs="Arial"/>
-        </w:rPr>
-      </w:pPr>
-      <w:r>
-        <w:rPr>
-          <w:rFonts w:ascii="Arial" w:hAnsi="Arial" w:cs="Arial"/>
-        </w:rPr>
-        <w:t xml:space="preserve">Next, we queried the </w:t>
-      </w:r>
-      <w:r>
-        <w:rPr>
-          <w:rFonts w:ascii="Arial" w:hAnsi="Arial" w:cs="Arial"/>
-        </w:rPr>
-        <w:t xml:space="preserve">data from both tables using the SQL </w:t>
-      </w:r>
-      <w:proofErr w:type="gramStart"/>
-      <w:r>
-        <w:rPr>
-          <w:rFonts w:ascii="Arial" w:hAnsi="Arial" w:cs="Arial"/>
-        </w:rPr>
-        <w:t>‘.</w:t>
-      </w:r>
-      <w:proofErr w:type="spellStart"/>
-      <w:r>
-        <w:rPr>
-          <w:rFonts w:ascii="Arial" w:hAnsi="Arial" w:cs="Arial"/>
-        </w:rPr>
-        <w:t>read</w:t>
-      </w:r>
-      <w:proofErr w:type="gramEnd"/>
-      <w:r>
-        <w:rPr>
-          <w:rFonts w:ascii="Arial" w:hAnsi="Arial" w:cs="Arial"/>
-        </w:rPr>
-        <w:t>_sql_quer</w:t>
-      </w:r>
-      <w:r>
-        <w:rPr>
-          <w:rFonts w:ascii="Arial" w:hAnsi="Arial" w:cs="Arial"/>
-        </w:rPr>
-        <w:t>y</w:t>
-      </w:r>
-      <w:proofErr w:type="spellEnd"/>
-      <w:r>
-        <w:rPr>
-          <w:rFonts w:ascii="Arial" w:hAnsi="Arial" w:cs="Arial"/>
-        </w:rPr>
-        <w:t>’</w:t>
-      </w:r>
-      <w:r>
-        <w:rPr>
-          <w:rFonts w:ascii="Arial" w:hAnsi="Arial" w:cs="Arial"/>
-        </w:rPr>
-        <w:t xml:space="preserve"> function. </w:t>
-      </w:r>
-    </w:p>
-    <w:p>
-      <w:pPr>
-        <w:rPr>
-          <w:rFonts w:ascii="Arial" w:hAnsi="Arial" w:cs="Arial"/>
-        </w:rPr>
-      </w:pPr>
-    </w:p>
-    <w:p>
-      <w:pPr>
-        <w:rPr>
-          <w:rFonts w:ascii="Arial" w:hAnsi="Arial" w:cs="Arial"/>
-        </w:rPr>
-      </w:pPr>
-      <w:r>
-        <w:rPr>
-          <w:rFonts w:ascii="Arial" w:hAnsi="Arial" w:cs="Arial"/>
-        </w:rPr>
-        <w:t xml:space="preserve">We noticed that our unemployment table had two id columns, the default one and the ID column we created in MySQL. To solve this, we set the index of the </w:t>
-      </w:r>
-      <w:proofErr w:type="spellStart"/>
-      <w:r>
-        <w:rPr>
-          <w:rFonts w:ascii="Arial" w:hAnsi="Arial" w:cs="Arial"/>
-        </w:rPr>
-        <w:t>DataFrame</w:t>
-      </w:r>
-      <w:proofErr w:type="spellEnd"/>
-      <w:r>
-        <w:rPr>
-          <w:rFonts w:ascii="Arial" w:hAnsi="Arial" w:cs="Arial"/>
-        </w:rPr>
-        <w:t xml:space="preserve"> to the ID column.</w:t>
-      </w:r>
     </w:p>
     <w:sectPr>
       <w:pgSz w:w="12240" w:h="15840"/>
@@ -1908,7 +1918,7 @@
     </w:rPrDefault>
     <w:pPrDefault/>
   </w:docDefaults>
-  <w:latentStyles w:defLockedState="0" w:defUIPriority="99" w:defSemiHidden="0" w:defUnhideWhenUsed="0" w:defQFormat="0" w:count="375">
+  <w:latentStyles w:defLockedState="0" w:defUIPriority="99" w:defSemiHidden="0" w:defUnhideWhenUsed="0" w:defQFormat="0" w:count="376">
     <w:lsdException w:name="Normal" w:uiPriority="0" w:qFormat="1"/>
     <w:lsdException w:name="heading 1" w:uiPriority="9" w:qFormat="1"/>
     <w:lsdException w:name="heading 2" w:semiHidden="1" w:uiPriority="9" w:unhideWhenUsed="1" w:qFormat="1"/>
@@ -2014,7 +2024,6 @@
     <w:lsdException w:name="HTML Sample" w:semiHidden="1" w:unhideWhenUsed="1"/>
     <w:lsdException w:name="HTML Typewriter" w:semiHidden="1" w:unhideWhenUsed="1"/>
     <w:lsdException w:name="HTML Variable" w:semiHidden="1" w:unhideWhenUsed="1"/>
-    <w:lsdException w:name="Normal Table" w:semiHidden="1" w:unhideWhenUsed="1"/>
     <w:lsdException w:name="annotation subject" w:semiHidden="1" w:unhideWhenUsed="1"/>
     <w:lsdException w:name="No List" w:semiHidden="1" w:unhideWhenUsed="1"/>
     <w:lsdException w:name="Outline List 1" w:semiHidden="1" w:unhideWhenUsed="1"/>
@@ -2061,10 +2070,8 @@
     <w:lsdException w:name="Table Subtle 2" w:semiHidden="1" w:unhideWhenUsed="1"/>
     <w:lsdException w:name="Table Web 1" w:semiHidden="1" w:unhideWhenUsed="1"/>
     <w:lsdException w:name="Table Web 2" w:semiHidden="1" w:unhideWhenUsed="1"/>
-    <w:lsdException w:name="Table Web 3" w:semiHidden="1" w:unhideWhenUsed="1"/>
     <w:lsdException w:name="Balloon Text" w:semiHidden="1" w:unhideWhenUsed="1"/>
     <w:lsdException w:name="Table Grid" w:uiPriority="39"/>
-    <w:lsdException w:name="Table Theme" w:semiHidden="1" w:unhideWhenUsed="1"/>
     <w:lsdException w:name="Placeholder Text" w:semiHidden="1"/>
     <w:lsdException w:name="No Spacing" w:uiPriority="1" w:qFormat="1"/>
     <w:lsdException w:name="Light Shading" w:uiPriority="60"/>
@@ -2284,6 +2291,7 @@
     <w:lsdException w:name="Smart Hyperlink" w:semiHidden="1" w:unhideWhenUsed="1"/>
     <w:lsdException w:name="Hashtag" w:semiHidden="1" w:unhideWhenUsed="1"/>
     <w:lsdException w:name="Unresolved Mention" w:semiHidden="1" w:unhideWhenUsed="1"/>
+    <w:lsdException w:name="Smart Link" w:semiHidden="1" w:unhideWhenUsed="1"/>
   </w:latentStyles>
   <w:style w:type="paragraph" w:default="1" w:styleId="Normal">
     <w:name w:val="Normal"/>

</xml_diff>